<commit_message>
added scatter plot to usgs vs model summar
</commit_message>
<xml_diff>
--- a/R/permitting/broadway/PS2_5560_5100_01633000.docx
+++ b/R/permitting/broadway/PS2_5560_5100_01633000.docx
@@ -39,30 +39,25 @@
         <w:pStyle w:val="Date"/>
       </w:pPr>
       <w:r>
-        <w:t xml:space="preserve">01/27/2023</w:t>
+        <w:t xml:space="preserve">02/02/2023</w:t>
       </w:r>
     </w:p>
-    <w:bookmarkStart w:id="25" w:name="appendix-x---model-calibration-plots"/>
+    <w:bookmarkStart w:id="28" w:name="appendix-x---model-calibration-analysis"/>
     <w:p>
       <w:pPr>
         <w:pStyle w:val="Titre1"/>
       </w:pPr>
       <w:r>
-        <w:t xml:space="preserve">Appendix X - Model Calibration Plots:</w:t>
+        <w:t xml:space="preserve">Appendix X - Model Calibration Analysis:</w:t>
       </w:r>
     </w:p>
+    <w:bookmarkStart w:id="20" w:name="flow-duration-curve-plot"/>
     <w:p>
+      <w:pPr>
+        <w:pStyle w:val="Titre2"/>
+      </w:pPr>
       <w:r>
-        <w:br w:type="page"/>
-      </w:r>
-    </w:p>
-    <w:bookmarkStart w:id="20" w:name="l90-model-performance-bar-plot"/>
-    <w:p>
-      <w:pPr>
-        <w:pStyle w:val="Titre2"/>
-      </w:pPr>
-      <w:r>
-        <w:t xml:space="preserve">L90 Model Performance Bar Plot:</w:t>
+        <w:t xml:space="preserve">Flow Duration Curve Plot:</w:t>
       </w:r>
     </w:p>
     <w:p>
@@ -74,7 +69,7 @@
         <w:rPr/>
         <w:drawing>
           <wp:inline distT="0" distB="0" distL="0" distR="0">
-            <wp:extent cx="6400800" cy="4389120"/>
+            <wp:extent cx="5486400" cy="5486400"/>
             <wp:docPr id="1" name="" descr=""/>
             <wp:cNvGraphicFramePr>
               <a:graphicFrameLocks noChangeAspect="1"/>
@@ -98,7 +93,7 @@
                   <pic:spPr bwMode="auto">
                     <a:xfrm>
                       <a:off x="0" y="0"/>
-                      <a:ext cx="88900" cy="60960"/>
+                      <a:ext cx="76200" cy="76200"/>
                     </a:xfrm>
                     <a:prstGeom prst="rect">
                       <a:avLst/>
@@ -113,13 +108,33 @@
       </w:r>
     </w:p>
     <w:bookmarkEnd w:id="20"/>
-    <w:bookmarkStart w:id="21" w:name="l30-model-performance-bar-plot"/>
+    <w:bookmarkStart w:id="21" w:name="scatter-plot-usgs-vs.-model"/>
     <w:p>
       <w:pPr>
         <w:pStyle w:val="Titre2"/>
       </w:pPr>
       <w:r>
-        <w:t xml:space="preserve">L30 Model Performance Bar Plot:</w:t>
+        <w:t xml:space="preserve">Scatter Plot USGS vs. Model</w:t>
+      </w:r>
+    </w:p>
+    <w:p>
+      <w:pPr>
+        <w:pStyle w:val="SourceCode"/>
+      </w:pPr>
+      <w:r>
+        <w:rPr>
+          <w:rStyle w:val="VerbatimChar"/>
+        </w:rPr>
+        <w:t xml:space="preserve">## Warning in merge.zoo(x, y, all = FALSE): Index vectors are of</w:t>
+      </w:r>
+      <w:r>
+        <w:br/>
+      </w:r>
+      <w:r>
+        <w:rPr>
+          <w:rStyle w:val="VerbatimChar"/>
+        </w:rPr>
+        <w:t xml:space="preserve">## different classes: Date POSIXct</w:t>
       </w:r>
     </w:p>
     <w:p>
@@ -169,14 +184,19 @@
         </w:drawing>
       </w:r>
     </w:p>
+    <w:p>
+      <w:r>
+        <w:br w:type="page"/>
+      </w:r>
+    </w:p>
     <w:bookmarkEnd w:id="21"/>
-    <w:bookmarkStart w:id="22" w:name="l7-model-performance-bar-plot"/>
+    <w:bookmarkStart w:id="22" w:name="l90-model-performance-bar-plot"/>
     <w:p>
       <w:pPr>
         <w:pStyle w:val="Titre2"/>
       </w:pPr>
       <w:r>
-        <w:t xml:space="preserve">L7 Model Performance Bar Plot:</w:t>
+        <w:t xml:space="preserve">L90 Model Performance Bar Plot:</w:t>
       </w:r>
     </w:p>
     <w:p>
@@ -227,13 +247,13 @@
       </w:r>
     </w:p>
     <w:bookmarkEnd w:id="22"/>
-    <w:bookmarkStart w:id="23" w:name="l1-model-performance-bar-plot"/>
+    <w:bookmarkStart w:id="23" w:name="l30-model-performance-bar-plot"/>
     <w:p>
       <w:pPr>
         <w:pStyle w:val="Titre2"/>
       </w:pPr>
       <w:r>
-        <w:t xml:space="preserve">L1 Model Performance Bar Plot:</w:t>
+        <w:t xml:space="preserve">L30 Model Performance Bar Plot:</w:t>
       </w:r>
     </w:p>
     <w:p>
@@ -284,13 +304,13 @@
       </w:r>
     </w:p>
     <w:bookmarkEnd w:id="23"/>
-    <w:bookmarkStart w:id="24" w:name="model-performance-scatterplots"/>
+    <w:bookmarkStart w:id="24" w:name="l7-model-performance-bar-plot"/>
     <w:p>
       <w:pPr>
         <w:pStyle w:val="Titre2"/>
       </w:pPr>
       <w:r>
-        <w:t xml:space="preserve">Model Performance Scatterplots:</w:t>
+        <w:t xml:space="preserve">L7 Model Performance Bar Plot:</w:t>
       </w:r>
     </w:p>
     <w:p>
@@ -302,7 +322,7 @@
         <w:rPr/>
         <w:drawing>
           <wp:inline distT="0" distB="0" distL="0" distR="0">
-            <wp:extent cx="7315200" cy="4114800"/>
+            <wp:extent cx="6400800" cy="4389120"/>
             <wp:docPr id="9" name="" descr=""/>
             <wp:cNvGraphicFramePr>
               <a:graphicFrameLocks noChangeAspect="1"/>
@@ -326,7 +346,7 @@
                   <pic:spPr bwMode="auto">
                     <a:xfrm>
                       <a:off x="0" y="0"/>
-                      <a:ext cx="101600" cy="57150"/>
+                      <a:ext cx="88900" cy="60960"/>
                     </a:xfrm>
                     <a:prstGeom prst="rect">
                       <a:avLst/>
@@ -340,6 +360,16 @@
         </w:drawing>
       </w:r>
     </w:p>
+    <w:bookmarkEnd w:id="24"/>
+    <w:bookmarkStart w:id="25" w:name="l1-model-performance-bar-plot"/>
+    <w:p>
+      <w:pPr>
+        <w:pStyle w:val="Titre2"/>
+      </w:pPr>
+      <w:r>
+        <w:t xml:space="preserve">L1 Model Performance Bar Plot:</w:t>
+      </w:r>
+    </w:p>
     <w:p>
       <w:pPr>
         <w:jc w:val="center"/>
@@ -349,7 +379,7 @@
         <w:rPr/>
         <w:drawing>
           <wp:inline distT="0" distB="0" distL="0" distR="0">
-            <wp:extent cx="7315200" cy="4114800"/>
+            <wp:extent cx="6400800" cy="4389120"/>
             <wp:docPr id="11" name="" descr=""/>
             <wp:cNvGraphicFramePr>
               <a:graphicFrameLocks noChangeAspect="1"/>
@@ -373,7 +403,7 @@
                   <pic:spPr bwMode="auto">
                     <a:xfrm>
                       <a:off x="0" y="0"/>
-                      <a:ext cx="101600" cy="57150"/>
+                      <a:ext cx="88900" cy="60960"/>
                     </a:xfrm>
                     <a:prstGeom prst="rect">
                       <a:avLst/>
@@ -385,6 +415,16 @@
             </a:graphic>
           </wp:inline>
         </w:drawing>
+      </w:r>
+    </w:p>
+    <w:bookmarkEnd w:id="25"/>
+    <w:bookmarkStart w:id="26" w:name="model-performance-scatterplots"/>
+    <w:p>
+      <w:pPr>
+        <w:pStyle w:val="Titre2"/>
+      </w:pPr>
+      <w:r>
+        <w:t xml:space="preserve">Model Performance Scatterplots:</w:t>
       </w:r>
     </w:p>
     <w:p>
@@ -481,8 +521,1262 @@
         </w:drawing>
       </w:r>
     </w:p>
-    <w:bookmarkEnd w:id="24"/>
-    <w:bookmarkEnd w:id="25"/>
+    <w:p>
+      <w:pPr>
+        <w:jc w:val="center"/>
+        <w:pStyle w:val="Figure"/>
+      </w:pPr>
+      <w:r>
+        <w:rPr/>
+        <w:drawing>
+          <wp:inline distT="0" distB="0" distL="0" distR="0">
+            <wp:extent cx="7315200" cy="4114800"/>
+            <wp:docPr id="17" name="" descr=""/>
+            <wp:cNvGraphicFramePr>
+              <a:graphicFrameLocks noChangeAspect="1"/>
+            </wp:cNvGraphicFramePr>
+            <a:graphic>
+              <a:graphicData uri="http://schemas.openxmlformats.org/drawingml/2006/picture">
+                <pic:pic>
+                  <pic:nvPicPr>
+                    <pic:cNvPr id="18" name=""/>
+                    <pic:cNvPicPr>
+                      <a:picLocks noChangeAspect="1" noChangeArrowheads="1"/>
+                    </pic:cNvPicPr>
+                  </pic:nvPicPr>
+                  <pic:blipFill>
+                    <a:blip r:embed="rId19"/>
+                    <a:srcRect/>
+                    <a:stretch>
+                      <a:fillRect/>
+                    </a:stretch>
+                  </pic:blipFill>
+                  <pic:spPr bwMode="auto">
+                    <a:xfrm>
+                      <a:off x="0" y="0"/>
+                      <a:ext cx="101600" cy="57150"/>
+                    </a:xfrm>
+                    <a:prstGeom prst="rect">
+                      <a:avLst/>
+                    </a:prstGeom>
+                    <a:noFill/>
+                  </pic:spPr>
+                </pic:pic>
+              </a:graphicData>
+            </a:graphic>
+          </wp:inline>
+        </w:drawing>
+      </w:r>
+    </w:p>
+    <w:p>
+      <w:pPr>
+        <w:jc w:val="center"/>
+        <w:pStyle w:val="Figure"/>
+      </w:pPr>
+      <w:r>
+        <w:rPr/>
+        <w:drawing>
+          <wp:inline distT="0" distB="0" distL="0" distR="0">
+            <wp:extent cx="7315200" cy="4114800"/>
+            <wp:docPr id="19" name="" descr=""/>
+            <wp:cNvGraphicFramePr>
+              <a:graphicFrameLocks noChangeAspect="1"/>
+            </wp:cNvGraphicFramePr>
+            <a:graphic>
+              <a:graphicData uri="http://schemas.openxmlformats.org/drawingml/2006/picture">
+                <pic:pic>
+                  <pic:nvPicPr>
+                    <pic:cNvPr id="20" name=""/>
+                    <pic:cNvPicPr>
+                      <a:picLocks noChangeAspect="1" noChangeArrowheads="1"/>
+                    </pic:cNvPicPr>
+                  </pic:nvPicPr>
+                  <pic:blipFill>
+                    <a:blip r:embed="rId20"/>
+                    <a:srcRect/>
+                    <a:stretch>
+                      <a:fillRect/>
+                    </a:stretch>
+                  </pic:blipFill>
+                  <pic:spPr bwMode="auto">
+                    <a:xfrm>
+                      <a:off x="0" y="0"/>
+                      <a:ext cx="101600" cy="57150"/>
+                    </a:xfrm>
+                    <a:prstGeom prst="rect">
+                      <a:avLst/>
+                    </a:prstGeom>
+                    <a:noFill/>
+                  </pic:spPr>
+                </pic:pic>
+              </a:graphicData>
+            </a:graphic>
+          </wp:inline>
+        </w:drawing>
+      </w:r>
+    </w:p>
+    <w:p>
+      <w:r>
+        <w:br w:type="page"/>
+      </w:r>
+    </w:p>
+    <w:bookmarkEnd w:id="26"/>
+    <w:bookmarkStart w:id="27" w:name="metrics-table"/>
+    <w:p>
+      <w:pPr>
+        <w:pStyle w:val="Titre2"/>
+      </w:pPr>
+      <w:r>
+        <w:t xml:space="preserve">Metrics Table:</w:t>
+      </w:r>
+    </w:p>
+    <w:tbl xmlns:w14="http://schemas.microsoft.com/office/word/2010/wordml">
+      <w:tblPr>
+        <w:tblLayout w:type="fixed"/>
+        <w:jc w:val="center"/>
+        <w:tblLook w:firstRow="1" w:lastRow="0" w:firstColumn="0" w:lastColumn="0" w:noHBand="0" w:noVBand="1"/>
+      </w:tblPr>
+      <w:tblGrid>
+        <w:gridCol w:w="765"/>
+        <w:gridCol w:w="961"/>
+        <w:gridCol w:w="1450"/>
+        <w:gridCol w:w="1010"/>
+        <w:gridCol w:w="1560"/>
+      </w:tblGrid>
+      <w:tr>
+        <w:trPr>
+          <w:trHeight w:val="614" w:hRule="auto"/>
+          <w:tblHeader/>
+        </w:trPr>
+        header1
+        <w:tc>
+          <w:tcPr>
+            <w:tcBorders>
+              <w:bottom w:val="single" w:sz="16" w:space="0" w:color="666666"/>
+              <w:top w:val="single" w:sz="16" w:space="0" w:color="666666"/>
+              <w:left w:val="none" w:sz="0" w:space="0" w:color="000000"/>
+              <w:right w:val="none" w:sz="0" w:space="0" w:color="000000"/>
+            </w:tcBorders>
+            <w:shd w:val="clear" w:color="auto" w:fill="FFFFFF"/>
+            <w:tcMar>
+              <w:top w:w="0" w:type="dxa"/>
+              <w:bottom w:w="0" w:type="dxa"/>
+              <w:left w:w="0" w:type="dxa"/>
+              <w:right w:w="0" w:type="dxa"/>
+            </w:tcMar>
+            <w:vAlign w:val="center"/>
+          </w:tcPr>
+          <w:p>
+            <w:pPr>
+              <w:pStyle w:val="Normal"/>
+              <w:jc w:val="left"/>
+              <w:pBdr>
+                <w:bottom w:val="none" w:sz="0" w:space="0" w:color="000000"/>
+                <w:top w:val="none" w:sz="0" w:space="0" w:color="000000"/>
+                <w:left w:val="none" w:sz="0" w:space="0" w:color="000000"/>
+                <w:right w:val="none" w:sz="0" w:space="0" w:color="000000"/>
+              </w:pBdr>
+              <w:spacing w:after="100" w:before="100" w:line="240"/>
+              <w:ind w:firstLine="0" w:left="100" w:right="100"/>
+            </w:pPr>
+            <w:r>
+              <w:rPr>
+                <w:rFonts w:ascii="Arial" w:hAnsi="Arial" w:eastAsia="Arial" w:cs="Arial"/>
+                <w:i w:val="false"/>
+                <w:b w:val="false"/>
+                <w:u w:val="none"/>
+                <w:sz w:val="22"/>
+                <w:szCs w:val="22"/>
+                <w:color w:val="000000"/>
+              </w:rPr>
+              <w:t xml:space="preserve">stat</w:t>
+            </w:r>
+          </w:p>
+        </w:tc>
+        <w:tc>
+          <w:tcPr>
+            <w:tcBorders>
+              <w:bottom w:val="single" w:sz="16" w:space="0" w:color="666666"/>
+              <w:top w:val="single" w:sz="16" w:space="0" w:color="666666"/>
+              <w:left w:val="none" w:sz="0" w:space="0" w:color="000000"/>
+              <w:right w:val="none" w:sz="0" w:space="0" w:color="000000"/>
+            </w:tcBorders>
+            <w:shd w:val="clear" w:color="auto" w:fill="FFFFFF"/>
+            <w:tcMar>
+              <w:top w:w="0" w:type="dxa"/>
+              <w:bottom w:w="0" w:type="dxa"/>
+              <w:left w:w="0" w:type="dxa"/>
+              <w:right w:w="0" w:type="dxa"/>
+            </w:tcMar>
+            <w:vAlign w:val="center"/>
+          </w:tcPr>
+          <w:p>
+            <w:pPr>
+              <w:pStyle w:val="Normal"/>
+              <w:jc w:val="left"/>
+              <w:pBdr>
+                <w:bottom w:val="none" w:sz="0" w:space="0" w:color="000000"/>
+                <w:top w:val="none" w:sz="0" w:space="0" w:color="000000"/>
+                <w:left w:val="none" w:sz="0" w:space="0" w:color="000000"/>
+                <w:right w:val="none" w:sz="0" w:space="0" w:color="000000"/>
+              </w:pBdr>
+              <w:spacing w:after="100" w:before="100" w:line="240"/>
+              <w:ind w:firstLine="0" w:left="100" w:right="100"/>
+            </w:pPr>
+            <w:r>
+              <w:rPr>
+                <w:rFonts w:ascii="Arial" w:hAnsi="Arial" w:eastAsia="Arial" w:cs="Arial"/>
+                <w:i w:val="false"/>
+                <w:b w:val="false"/>
+                <w:u w:val="none"/>
+                <w:sz w:val="22"/>
+                <w:szCs w:val="22"/>
+                <w:color w:val="000000"/>
+              </w:rPr>
+              <w:t xml:space="preserve">gage</w:t>
+            </w:r>
+          </w:p>
+        </w:tc>
+        <w:tc>
+          <w:tcPr>
+            <w:tcBorders>
+              <w:bottom w:val="single" w:sz="16" w:space="0" w:color="666666"/>
+              <w:top w:val="single" w:sz="16" w:space="0" w:color="666666"/>
+              <w:left w:val="none" w:sz="0" w:space="0" w:color="000000"/>
+              <w:right w:val="none" w:sz="0" w:space="0" w:color="000000"/>
+            </w:tcBorders>
+            <w:shd w:val="clear" w:color="auto" w:fill="FFFFFF"/>
+            <w:tcMar>
+              <w:top w:w="0" w:type="dxa"/>
+              <w:bottom w:w="0" w:type="dxa"/>
+              <w:left w:w="0" w:type="dxa"/>
+              <w:right w:w="0" w:type="dxa"/>
+            </w:tcMar>
+            <w:vAlign w:val="center"/>
+          </w:tcPr>
+          <w:p>
+            <w:pPr>
+              <w:pStyle w:val="Normal"/>
+              <w:jc w:val="left"/>
+              <w:pBdr>
+                <w:bottom w:val="none" w:sz="0" w:space="0" w:color="000000"/>
+                <w:top w:val="none" w:sz="0" w:space="0" w:color="000000"/>
+                <w:left w:val="none" w:sz="0" w:space="0" w:color="000000"/>
+                <w:right w:val="none" w:sz="0" w:space="0" w:color="000000"/>
+              </w:pBdr>
+              <w:spacing w:after="100" w:before="100" w:line="240"/>
+              <w:ind w:firstLine="0" w:left="100" w:right="100"/>
+            </w:pPr>
+            <w:r>
+              <w:rPr>
+                <w:rFonts w:ascii="Arial" w:hAnsi="Arial" w:eastAsia="Arial" w:cs="Arial"/>
+                <w:i w:val="false"/>
+                <w:b w:val="false"/>
+                <w:u w:val="none"/>
+                <w:sz w:val="22"/>
+                <w:szCs w:val="22"/>
+                <w:color w:val="000000"/>
+              </w:rPr>
+              <w:t xml:space="preserve">gage_year</w:t>
+            </w:r>
+          </w:p>
+        </w:tc>
+        <w:tc>
+          <w:tcPr>
+            <w:tcBorders>
+              <w:bottom w:val="single" w:sz="16" w:space="0" w:color="666666"/>
+              <w:top w:val="single" w:sz="16" w:space="0" w:color="666666"/>
+              <w:left w:val="none" w:sz="0" w:space="0" w:color="000000"/>
+              <w:right w:val="none" w:sz="0" w:space="0" w:color="000000"/>
+            </w:tcBorders>
+            <w:shd w:val="clear" w:color="auto" w:fill="FFFFFF"/>
+            <w:tcMar>
+              <w:top w:w="0" w:type="dxa"/>
+              <w:bottom w:w="0" w:type="dxa"/>
+              <w:left w:w="0" w:type="dxa"/>
+              <w:right w:w="0" w:type="dxa"/>
+            </w:tcMar>
+            <w:vAlign w:val="center"/>
+          </w:tcPr>
+          <w:p>
+            <w:pPr>
+              <w:pStyle w:val="Normal"/>
+              <w:jc w:val="left"/>
+              <w:pBdr>
+                <w:bottom w:val="none" w:sz="0" w:space="0" w:color="000000"/>
+                <w:top w:val="none" w:sz="0" w:space="0" w:color="000000"/>
+                <w:left w:val="none" w:sz="0" w:space="0" w:color="000000"/>
+                <w:right w:val="none" w:sz="0" w:space="0" w:color="000000"/>
+              </w:pBdr>
+              <w:spacing w:after="100" w:before="100" w:line="240"/>
+              <w:ind w:firstLine="0" w:left="100" w:right="100"/>
+            </w:pPr>
+            <w:r>
+              <w:rPr>
+                <w:rFonts w:ascii="Arial" w:hAnsi="Arial" w:eastAsia="Arial" w:cs="Arial"/>
+                <w:i w:val="false"/>
+                <w:b w:val="false"/>
+                <w:u w:val="none"/>
+                <w:sz w:val="22"/>
+                <w:szCs w:val="22"/>
+                <w:color w:val="000000"/>
+              </w:rPr>
+              <w:t xml:space="preserve">model</w:t>
+            </w:r>
+          </w:p>
+        </w:tc>
+        <w:tc>
+          <w:tcPr>
+            <w:tcBorders>
+              <w:bottom w:val="single" w:sz="16" w:space="0" w:color="666666"/>
+              <w:top w:val="single" w:sz="16" w:space="0" w:color="666666"/>
+              <w:left w:val="none" w:sz="0" w:space="0" w:color="000000"/>
+              <w:right w:val="none" w:sz="0" w:space="0" w:color="000000"/>
+            </w:tcBorders>
+            <w:shd w:val="clear" w:color="auto" w:fill="FFFFFF"/>
+            <w:tcMar>
+              <w:top w:w="0" w:type="dxa"/>
+              <w:bottom w:w="0" w:type="dxa"/>
+              <w:left w:w="0" w:type="dxa"/>
+              <w:right w:w="0" w:type="dxa"/>
+            </w:tcMar>
+            <w:vAlign w:val="center"/>
+          </w:tcPr>
+          <w:p>
+            <w:pPr>
+              <w:pStyle w:val="Normal"/>
+              <w:jc w:val="left"/>
+              <w:pBdr>
+                <w:bottom w:val="none" w:sz="0" w:space="0" w:color="000000"/>
+                <w:top w:val="none" w:sz="0" w:space="0" w:color="000000"/>
+                <w:left w:val="none" w:sz="0" w:space="0" w:color="000000"/>
+                <w:right w:val="none" w:sz="0" w:space="0" w:color="000000"/>
+              </w:pBdr>
+              <w:spacing w:after="100" w:before="100" w:line="240"/>
+              <w:ind w:firstLine="0" w:left="100" w:right="100"/>
+            </w:pPr>
+            <w:r>
+              <w:rPr>
+                <w:rFonts w:ascii="Arial" w:hAnsi="Arial" w:eastAsia="Arial" w:cs="Arial"/>
+                <w:i w:val="false"/>
+                <w:b w:val="false"/>
+                <w:u w:val="none"/>
+                <w:sz w:val="22"/>
+                <w:szCs w:val="22"/>
+                <w:color w:val="000000"/>
+              </w:rPr>
+              <w:t xml:space="preserve">model_year</w:t>
+            </w:r>
+          </w:p>
+        </w:tc>
+      </w:tr>
+      <w:tr>
+        <w:trPr>
+          <w:trHeight w:val="572" w:hRule="auto"/>
+        </w:trPr>
+        body1
+        <w:tc>
+          <w:tcPr>
+            <w:tcBorders>
+              <w:bottom w:val="none" w:sz="0" w:space="0" w:color="000000"/>
+              <w:top w:val="single" w:sz="16" w:space="0" w:color="666666"/>
+              <w:left w:val="none" w:sz="0" w:space="0" w:color="000000"/>
+              <w:right w:val="none" w:sz="0" w:space="0" w:color="000000"/>
+            </w:tcBorders>
+            <w:shd w:val="clear" w:color="auto" w:fill="FFFFFF"/>
+            <w:tcMar>
+              <w:top w:w="0" w:type="dxa"/>
+              <w:bottom w:w="0" w:type="dxa"/>
+              <w:left w:w="0" w:type="dxa"/>
+              <w:right w:w="0" w:type="dxa"/>
+            </w:tcMar>
+            <w:vAlign w:val="center"/>
+          </w:tcPr>
+          <w:p>
+            <w:pPr>
+              <w:pStyle w:val="Normal"/>
+              <w:jc w:val="left"/>
+              <w:pBdr>
+                <w:bottom w:val="none" w:sz="0" w:space="0" w:color="000000"/>
+                <w:top w:val="none" w:sz="0" w:space="0" w:color="000000"/>
+                <w:left w:val="none" w:sz="0" w:space="0" w:color="000000"/>
+                <w:right w:val="none" w:sz="0" w:space="0" w:color="000000"/>
+              </w:pBdr>
+              <w:spacing w:after="100" w:before="100" w:line="240"/>
+              <w:ind w:firstLine="0" w:left="100" w:right="100"/>
+            </w:pPr>
+            <w:r>
+              <w:rPr>
+                <w:rFonts w:ascii="Arial" w:hAnsi="Arial" w:eastAsia="Arial" w:cs="Arial"/>
+                <w:i w:val="false"/>
+                <w:b w:val="false"/>
+                <w:u w:val="none"/>
+                <w:sz w:val="22"/>
+                <w:szCs w:val="22"/>
+                <w:color w:val="000000"/>
+              </w:rPr>
+              <w:t xml:space="preserve">l90</w:t>
+            </w:r>
+          </w:p>
+        </w:tc>
+        <w:tc>
+          <w:tcPr>
+            <w:tcBorders>
+              <w:bottom w:val="none" w:sz="0" w:space="0" w:color="000000"/>
+              <w:top w:val="single" w:sz="16" w:space="0" w:color="666666"/>
+              <w:left w:val="none" w:sz="0" w:space="0" w:color="000000"/>
+              <w:right w:val="none" w:sz="0" w:space="0" w:color="000000"/>
+            </w:tcBorders>
+            <w:shd w:val="clear" w:color="auto" w:fill="FFFFFF"/>
+            <w:tcMar>
+              <w:top w:w="0" w:type="dxa"/>
+              <w:bottom w:w="0" w:type="dxa"/>
+              <w:left w:w="0" w:type="dxa"/>
+              <w:right w:w="0" w:type="dxa"/>
+            </w:tcMar>
+            <w:vAlign w:val="center"/>
+          </w:tcPr>
+          <w:p>
+            <w:pPr>
+              <w:pStyle w:val="Normal"/>
+              <w:jc w:val="left"/>
+              <w:pBdr>
+                <w:bottom w:val="none" w:sz="0" w:space="0" w:color="000000"/>
+                <w:top w:val="none" w:sz="0" w:space="0" w:color="000000"/>
+                <w:left w:val="none" w:sz="0" w:space="0" w:color="000000"/>
+                <w:right w:val="none" w:sz="0" w:space="0" w:color="000000"/>
+              </w:pBdr>
+              <w:spacing w:after="100" w:before="100" w:line="240"/>
+              <w:ind w:firstLine="0" w:left="100" w:right="100"/>
+            </w:pPr>
+            <w:r>
+              <w:rPr>
+                <w:rFonts w:ascii="Arial" w:hAnsi="Arial" w:eastAsia="Arial" w:cs="Arial"/>
+                <w:i w:val="false"/>
+                <w:b w:val="false"/>
+                <w:u w:val="none"/>
+                <w:sz w:val="22"/>
+                <w:szCs w:val="22"/>
+                <w:color w:val="000000"/>
+              </w:rPr>
+              <w:t xml:space="preserve">19.56</w:t>
+            </w:r>
+          </w:p>
+        </w:tc>
+        <w:tc>
+          <w:tcPr>
+            <w:tcBorders>
+              <w:bottom w:val="none" w:sz="0" w:space="0" w:color="000000"/>
+              <w:top w:val="single" w:sz="16" w:space="0" w:color="666666"/>
+              <w:left w:val="none" w:sz="0" w:space="0" w:color="000000"/>
+              <w:right w:val="none" w:sz="0" w:space="0" w:color="000000"/>
+            </w:tcBorders>
+            <w:shd w:val="clear" w:color="auto" w:fill="FFFFFF"/>
+            <w:tcMar>
+              <w:top w:w="0" w:type="dxa"/>
+              <w:bottom w:w="0" w:type="dxa"/>
+              <w:left w:w="0" w:type="dxa"/>
+              <w:right w:w="0" w:type="dxa"/>
+            </w:tcMar>
+            <w:vAlign w:val="center"/>
+          </w:tcPr>
+          <w:p>
+            <w:pPr>
+              <w:pStyle w:val="Normal"/>
+              <w:jc w:val="left"/>
+              <w:pBdr>
+                <w:bottom w:val="none" w:sz="0" w:space="0" w:color="000000"/>
+                <w:top w:val="none" w:sz="0" w:space="0" w:color="000000"/>
+                <w:left w:val="none" w:sz="0" w:space="0" w:color="000000"/>
+                <w:right w:val="none" w:sz="0" w:space="0" w:color="000000"/>
+              </w:pBdr>
+              <w:spacing w:after="100" w:before="100" w:line="240"/>
+              <w:ind w:firstLine="0" w:left="100" w:right="100"/>
+            </w:pPr>
+            <w:r>
+              <w:rPr>
+                <w:rFonts w:ascii="Arial" w:hAnsi="Arial" w:eastAsia="Arial" w:cs="Arial"/>
+                <w:i w:val="false"/>
+                <w:b w:val="false"/>
+                <w:u w:val="none"/>
+                <w:sz w:val="22"/>
+                <w:szCs w:val="22"/>
+                <w:color w:val="000000"/>
+              </w:rPr>
+              <w:t xml:space="preserve">1999</w:t>
+            </w:r>
+          </w:p>
+        </w:tc>
+        <w:tc>
+          <w:tcPr>
+            <w:tcBorders>
+              <w:bottom w:val="none" w:sz="0" w:space="0" w:color="000000"/>
+              <w:top w:val="single" w:sz="16" w:space="0" w:color="666666"/>
+              <w:left w:val="none" w:sz="0" w:space="0" w:color="000000"/>
+              <w:right w:val="none" w:sz="0" w:space="0" w:color="000000"/>
+            </w:tcBorders>
+            <w:shd w:val="clear" w:color="auto" w:fill="FFFFFF"/>
+            <w:tcMar>
+              <w:top w:w="0" w:type="dxa"/>
+              <w:bottom w:w="0" w:type="dxa"/>
+              <w:left w:w="0" w:type="dxa"/>
+              <w:right w:w="0" w:type="dxa"/>
+            </w:tcMar>
+            <w:vAlign w:val="center"/>
+          </w:tcPr>
+          <w:p>
+            <w:pPr>
+              <w:pStyle w:val="Normal"/>
+              <w:jc w:val="left"/>
+              <w:pBdr>
+                <w:bottom w:val="none" w:sz="0" w:space="0" w:color="000000"/>
+                <w:top w:val="none" w:sz="0" w:space="0" w:color="000000"/>
+                <w:left w:val="none" w:sz="0" w:space="0" w:color="000000"/>
+                <w:right w:val="none" w:sz="0" w:space="0" w:color="000000"/>
+              </w:pBdr>
+              <w:spacing w:after="100" w:before="100" w:line="240"/>
+              <w:ind w:firstLine="0" w:left="100" w:right="100"/>
+            </w:pPr>
+            <w:r>
+              <w:rPr>
+                <w:rFonts w:ascii="Arial" w:hAnsi="Arial" w:eastAsia="Arial" w:cs="Arial"/>
+                <w:i w:val="false"/>
+                <w:b w:val="false"/>
+                <w:u w:val="none"/>
+                <w:sz w:val="22"/>
+                <w:szCs w:val="22"/>
+                <w:color w:val="000000"/>
+              </w:rPr>
+              <w:t xml:space="preserve">43.12</w:t>
+            </w:r>
+          </w:p>
+        </w:tc>
+        <w:tc>
+          <w:tcPr>
+            <w:tcBorders>
+              <w:bottom w:val="none" w:sz="0" w:space="0" w:color="000000"/>
+              <w:top w:val="single" w:sz="16" w:space="0" w:color="666666"/>
+              <w:left w:val="none" w:sz="0" w:space="0" w:color="000000"/>
+              <w:right w:val="none" w:sz="0" w:space="0" w:color="000000"/>
+            </w:tcBorders>
+            <w:shd w:val="clear" w:color="auto" w:fill="FFFFFF"/>
+            <w:tcMar>
+              <w:top w:w="0" w:type="dxa"/>
+              <w:bottom w:w="0" w:type="dxa"/>
+              <w:left w:w="0" w:type="dxa"/>
+              <w:right w:w="0" w:type="dxa"/>
+            </w:tcMar>
+            <w:vAlign w:val="center"/>
+          </w:tcPr>
+          <w:p>
+            <w:pPr>
+              <w:pStyle w:val="Normal"/>
+              <w:jc w:val="left"/>
+              <w:pBdr>
+                <w:bottom w:val="none" w:sz="0" w:space="0" w:color="000000"/>
+                <w:top w:val="none" w:sz="0" w:space="0" w:color="000000"/>
+                <w:left w:val="none" w:sz="0" w:space="0" w:color="000000"/>
+                <w:right w:val="none" w:sz="0" w:space="0" w:color="000000"/>
+              </w:pBdr>
+              <w:spacing w:after="100" w:before="100" w:line="240"/>
+              <w:ind w:firstLine="0" w:left="100" w:right="100"/>
+            </w:pPr>
+            <w:r>
+              <w:rPr>
+                <w:rFonts w:ascii="Arial" w:hAnsi="Arial" w:eastAsia="Arial" w:cs="Arial"/>
+                <w:i w:val="false"/>
+                <w:b w:val="false"/>
+                <w:u w:val="none"/>
+                <w:sz w:val="22"/>
+                <w:szCs w:val="22"/>
+                <w:color w:val="000000"/>
+              </w:rPr>
+              <w:t xml:space="preserve">1999</w:t>
+            </w:r>
+          </w:p>
+        </w:tc>
+      </w:tr>
+      <w:tr>
+        <w:trPr>
+          <w:trHeight w:val="572" w:hRule="auto"/>
+        </w:trPr>
+        body2
+        <w:tc>
+          <w:tcPr>
+            <w:tcBorders>
+              <w:bottom w:val="none" w:sz="0" w:space="0" w:color="000000"/>
+              <w:top w:val="none" w:sz="0" w:space="0" w:color="000000"/>
+              <w:left w:val="none" w:sz="0" w:space="0" w:color="000000"/>
+              <w:right w:val="none" w:sz="0" w:space="0" w:color="000000"/>
+            </w:tcBorders>
+            <w:shd w:val="clear" w:color="auto" w:fill="FFFFFF"/>
+            <w:tcMar>
+              <w:top w:w="0" w:type="dxa"/>
+              <w:bottom w:w="0" w:type="dxa"/>
+              <w:left w:w="0" w:type="dxa"/>
+              <w:right w:w="0" w:type="dxa"/>
+            </w:tcMar>
+            <w:vAlign w:val="center"/>
+          </w:tcPr>
+          <w:p>
+            <w:pPr>
+              <w:pStyle w:val="Normal"/>
+              <w:jc w:val="left"/>
+              <w:pBdr>
+                <w:bottom w:val="none" w:sz="0" w:space="0" w:color="000000"/>
+                <w:top w:val="none" w:sz="0" w:space="0" w:color="000000"/>
+                <w:left w:val="none" w:sz="0" w:space="0" w:color="000000"/>
+                <w:right w:val="none" w:sz="0" w:space="0" w:color="000000"/>
+              </w:pBdr>
+              <w:spacing w:after="100" w:before="100" w:line="240"/>
+              <w:ind w:firstLine="0" w:left="100" w:right="100"/>
+            </w:pPr>
+            <w:r>
+              <w:rPr>
+                <w:rFonts w:ascii="Arial" w:hAnsi="Arial" w:eastAsia="Arial" w:cs="Arial"/>
+                <w:i w:val="false"/>
+                <w:b w:val="false"/>
+                <w:u w:val="none"/>
+                <w:sz w:val="22"/>
+                <w:szCs w:val="22"/>
+                <w:color w:val="000000"/>
+              </w:rPr>
+              <w:t xml:space="preserve">l30</w:t>
+            </w:r>
+          </w:p>
+        </w:tc>
+        <w:tc>
+          <w:tcPr>
+            <w:tcBorders>
+              <w:bottom w:val="none" w:sz="0" w:space="0" w:color="000000"/>
+              <w:top w:val="none" w:sz="0" w:space="0" w:color="000000"/>
+              <w:left w:val="none" w:sz="0" w:space="0" w:color="000000"/>
+              <w:right w:val="none" w:sz="0" w:space="0" w:color="000000"/>
+            </w:tcBorders>
+            <w:shd w:val="clear" w:color="auto" w:fill="FFFFFF"/>
+            <w:tcMar>
+              <w:top w:w="0" w:type="dxa"/>
+              <w:bottom w:w="0" w:type="dxa"/>
+              <w:left w:w="0" w:type="dxa"/>
+              <w:right w:w="0" w:type="dxa"/>
+            </w:tcMar>
+            <w:vAlign w:val="center"/>
+          </w:tcPr>
+          <w:p>
+            <w:pPr>
+              <w:pStyle w:val="Normal"/>
+              <w:jc w:val="left"/>
+              <w:pBdr>
+                <w:bottom w:val="none" w:sz="0" w:space="0" w:color="000000"/>
+                <w:top w:val="none" w:sz="0" w:space="0" w:color="000000"/>
+                <w:left w:val="none" w:sz="0" w:space="0" w:color="000000"/>
+                <w:right w:val="none" w:sz="0" w:space="0" w:color="000000"/>
+              </w:pBdr>
+              <w:spacing w:after="100" w:before="100" w:line="240"/>
+              <w:ind w:firstLine="0" w:left="100" w:right="100"/>
+            </w:pPr>
+            <w:r>
+              <w:rPr>
+                <w:rFonts w:ascii="Arial" w:hAnsi="Arial" w:eastAsia="Arial" w:cs="Arial"/>
+                <w:i w:val="false"/>
+                <w:b w:val="false"/>
+                <w:u w:val="none"/>
+                <w:sz w:val="22"/>
+                <w:szCs w:val="22"/>
+                <w:color w:val="000000"/>
+              </w:rPr>
+              <w:t xml:space="preserve">6.07</w:t>
+            </w:r>
+          </w:p>
+        </w:tc>
+        <w:tc>
+          <w:tcPr>
+            <w:tcBorders>
+              <w:bottom w:val="none" w:sz="0" w:space="0" w:color="000000"/>
+              <w:top w:val="none" w:sz="0" w:space="0" w:color="000000"/>
+              <w:left w:val="none" w:sz="0" w:space="0" w:color="000000"/>
+              <w:right w:val="none" w:sz="0" w:space="0" w:color="000000"/>
+            </w:tcBorders>
+            <w:shd w:val="clear" w:color="auto" w:fill="FFFFFF"/>
+            <w:tcMar>
+              <w:top w:w="0" w:type="dxa"/>
+              <w:bottom w:w="0" w:type="dxa"/>
+              <w:left w:w="0" w:type="dxa"/>
+              <w:right w:w="0" w:type="dxa"/>
+            </w:tcMar>
+            <w:vAlign w:val="center"/>
+          </w:tcPr>
+          <w:p>
+            <w:pPr>
+              <w:pStyle w:val="Normal"/>
+              <w:jc w:val="left"/>
+              <w:pBdr>
+                <w:bottom w:val="none" w:sz="0" w:space="0" w:color="000000"/>
+                <w:top w:val="none" w:sz="0" w:space="0" w:color="000000"/>
+                <w:left w:val="none" w:sz="0" w:space="0" w:color="000000"/>
+                <w:right w:val="none" w:sz="0" w:space="0" w:color="000000"/>
+              </w:pBdr>
+              <w:spacing w:after="100" w:before="100" w:line="240"/>
+              <w:ind w:firstLine="0" w:left="100" w:right="100"/>
+            </w:pPr>
+            <w:r>
+              <w:rPr>
+                <w:rFonts w:ascii="Arial" w:hAnsi="Arial" w:eastAsia="Arial" w:cs="Arial"/>
+                <w:i w:val="false"/>
+                <w:b w:val="false"/>
+                <w:u w:val="none"/>
+                <w:sz w:val="22"/>
+                <w:szCs w:val="22"/>
+                <w:color w:val="000000"/>
+              </w:rPr>
+              <w:t xml:space="preserve">1999</w:t>
+            </w:r>
+          </w:p>
+        </w:tc>
+        <w:tc>
+          <w:tcPr>
+            <w:tcBorders>
+              <w:bottom w:val="none" w:sz="0" w:space="0" w:color="000000"/>
+              <w:top w:val="none" w:sz="0" w:space="0" w:color="000000"/>
+              <w:left w:val="none" w:sz="0" w:space="0" w:color="000000"/>
+              <w:right w:val="none" w:sz="0" w:space="0" w:color="000000"/>
+            </w:tcBorders>
+            <w:shd w:val="clear" w:color="auto" w:fill="FFFFFF"/>
+            <w:tcMar>
+              <w:top w:w="0" w:type="dxa"/>
+              <w:bottom w:w="0" w:type="dxa"/>
+              <w:left w:w="0" w:type="dxa"/>
+              <w:right w:w="0" w:type="dxa"/>
+            </w:tcMar>
+            <w:vAlign w:val="center"/>
+          </w:tcPr>
+          <w:p>
+            <w:pPr>
+              <w:pStyle w:val="Normal"/>
+              <w:jc w:val="left"/>
+              <w:pBdr>
+                <w:bottom w:val="none" w:sz="0" w:space="0" w:color="000000"/>
+                <w:top w:val="none" w:sz="0" w:space="0" w:color="000000"/>
+                <w:left w:val="none" w:sz="0" w:space="0" w:color="000000"/>
+                <w:right w:val="none" w:sz="0" w:space="0" w:color="000000"/>
+              </w:pBdr>
+              <w:spacing w:after="100" w:before="100" w:line="240"/>
+              <w:ind w:firstLine="0" w:left="100" w:right="100"/>
+            </w:pPr>
+            <w:r>
+              <w:rPr>
+                <w:rFonts w:ascii="Arial" w:hAnsi="Arial" w:eastAsia="Arial" w:cs="Arial"/>
+                <w:i w:val="false"/>
+                <w:b w:val="false"/>
+                <w:u w:val="none"/>
+                <w:sz w:val="22"/>
+                <w:szCs w:val="22"/>
+                <w:color w:val="000000"/>
+              </w:rPr>
+              <w:t xml:space="preserve">15.86</w:t>
+            </w:r>
+          </w:p>
+        </w:tc>
+        <w:tc>
+          <w:tcPr>
+            <w:tcBorders>
+              <w:bottom w:val="none" w:sz="0" w:space="0" w:color="000000"/>
+              <w:top w:val="none" w:sz="0" w:space="0" w:color="000000"/>
+              <w:left w:val="none" w:sz="0" w:space="0" w:color="000000"/>
+              <w:right w:val="none" w:sz="0" w:space="0" w:color="000000"/>
+            </w:tcBorders>
+            <w:shd w:val="clear" w:color="auto" w:fill="FFFFFF"/>
+            <w:tcMar>
+              <w:top w:w="0" w:type="dxa"/>
+              <w:bottom w:w="0" w:type="dxa"/>
+              <w:left w:w="0" w:type="dxa"/>
+              <w:right w:w="0" w:type="dxa"/>
+            </w:tcMar>
+            <w:vAlign w:val="center"/>
+          </w:tcPr>
+          <w:p>
+            <w:pPr>
+              <w:pStyle w:val="Normal"/>
+              <w:jc w:val="left"/>
+              <w:pBdr>
+                <w:bottom w:val="none" w:sz="0" w:space="0" w:color="000000"/>
+                <w:top w:val="none" w:sz="0" w:space="0" w:color="000000"/>
+                <w:left w:val="none" w:sz="0" w:space="0" w:color="000000"/>
+                <w:right w:val="none" w:sz="0" w:space="0" w:color="000000"/>
+              </w:pBdr>
+              <w:spacing w:after="100" w:before="100" w:line="240"/>
+              <w:ind w:firstLine="0" w:left="100" w:right="100"/>
+            </w:pPr>
+            <w:r>
+              <w:rPr>
+                <w:rFonts w:ascii="Arial" w:hAnsi="Arial" w:eastAsia="Arial" w:cs="Arial"/>
+                <w:i w:val="false"/>
+                <w:b w:val="false"/>
+                <w:u w:val="none"/>
+                <w:sz w:val="22"/>
+                <w:szCs w:val="22"/>
+                <w:color w:val="000000"/>
+              </w:rPr>
+              <w:t xml:space="preserve">1992</w:t>
+            </w:r>
+          </w:p>
+        </w:tc>
+      </w:tr>
+      <w:tr>
+        <w:trPr>
+          <w:trHeight w:val="572" w:hRule="auto"/>
+        </w:trPr>
+        body3
+        <w:tc>
+          <w:tcPr>
+            <w:tcBorders>
+              <w:bottom w:val="none" w:sz="0" w:space="0" w:color="000000"/>
+              <w:top w:val="none" w:sz="0" w:space="0" w:color="000000"/>
+              <w:left w:val="none" w:sz="0" w:space="0" w:color="000000"/>
+              <w:right w:val="none" w:sz="0" w:space="0" w:color="000000"/>
+            </w:tcBorders>
+            <w:shd w:val="clear" w:color="auto" w:fill="FFFFFF"/>
+            <w:tcMar>
+              <w:top w:w="0" w:type="dxa"/>
+              <w:bottom w:w="0" w:type="dxa"/>
+              <w:left w:w="0" w:type="dxa"/>
+              <w:right w:w="0" w:type="dxa"/>
+            </w:tcMar>
+            <w:vAlign w:val="center"/>
+          </w:tcPr>
+          <w:p>
+            <w:pPr>
+              <w:pStyle w:val="Normal"/>
+              <w:jc w:val="left"/>
+              <w:pBdr>
+                <w:bottom w:val="none" w:sz="0" w:space="0" w:color="000000"/>
+                <w:top w:val="none" w:sz="0" w:space="0" w:color="000000"/>
+                <w:left w:val="none" w:sz="0" w:space="0" w:color="000000"/>
+                <w:right w:val="none" w:sz="0" w:space="0" w:color="000000"/>
+              </w:pBdr>
+              <w:spacing w:after="100" w:before="100" w:line="240"/>
+              <w:ind w:firstLine="0" w:left="100" w:right="100"/>
+            </w:pPr>
+            <w:r>
+              <w:rPr>
+                <w:rFonts w:ascii="Arial" w:hAnsi="Arial" w:eastAsia="Arial" w:cs="Arial"/>
+                <w:i w:val="false"/>
+                <w:b w:val="false"/>
+                <w:u w:val="none"/>
+                <w:sz w:val="22"/>
+                <w:szCs w:val="22"/>
+                <w:color w:val="000000"/>
+              </w:rPr>
+              <w:t xml:space="preserve">l7</w:t>
+            </w:r>
+          </w:p>
+        </w:tc>
+        <w:tc>
+          <w:tcPr>
+            <w:tcBorders>
+              <w:bottom w:val="none" w:sz="0" w:space="0" w:color="000000"/>
+              <w:top w:val="none" w:sz="0" w:space="0" w:color="000000"/>
+              <w:left w:val="none" w:sz="0" w:space="0" w:color="000000"/>
+              <w:right w:val="none" w:sz="0" w:space="0" w:color="000000"/>
+            </w:tcBorders>
+            <w:shd w:val="clear" w:color="auto" w:fill="FFFFFF"/>
+            <w:tcMar>
+              <w:top w:w="0" w:type="dxa"/>
+              <w:bottom w:w="0" w:type="dxa"/>
+              <w:left w:w="0" w:type="dxa"/>
+              <w:right w:w="0" w:type="dxa"/>
+            </w:tcMar>
+            <w:vAlign w:val="center"/>
+          </w:tcPr>
+          <w:p>
+            <w:pPr>
+              <w:pStyle w:val="Normal"/>
+              <w:jc w:val="left"/>
+              <w:pBdr>
+                <w:bottom w:val="none" w:sz="0" w:space="0" w:color="000000"/>
+                <w:top w:val="none" w:sz="0" w:space="0" w:color="000000"/>
+                <w:left w:val="none" w:sz="0" w:space="0" w:color="000000"/>
+                <w:right w:val="none" w:sz="0" w:space="0" w:color="000000"/>
+              </w:pBdr>
+              <w:spacing w:after="100" w:before="100" w:line="240"/>
+              <w:ind w:firstLine="0" w:left="100" w:right="100"/>
+            </w:pPr>
+            <w:r>
+              <w:rPr>
+                <w:rFonts w:ascii="Arial" w:hAnsi="Arial" w:eastAsia="Arial" w:cs="Arial"/>
+                <w:i w:val="false"/>
+                <w:b w:val="false"/>
+                <w:u w:val="none"/>
+                <w:sz w:val="22"/>
+                <w:szCs w:val="22"/>
+                <w:color w:val="000000"/>
+              </w:rPr>
+              <w:t xml:space="preserve">2.84</w:t>
+            </w:r>
+          </w:p>
+        </w:tc>
+        <w:tc>
+          <w:tcPr>
+            <w:tcBorders>
+              <w:bottom w:val="none" w:sz="0" w:space="0" w:color="000000"/>
+              <w:top w:val="none" w:sz="0" w:space="0" w:color="000000"/>
+              <w:left w:val="none" w:sz="0" w:space="0" w:color="000000"/>
+              <w:right w:val="none" w:sz="0" w:space="0" w:color="000000"/>
+            </w:tcBorders>
+            <w:shd w:val="clear" w:color="auto" w:fill="FFFFFF"/>
+            <w:tcMar>
+              <w:top w:w="0" w:type="dxa"/>
+              <w:bottom w:w="0" w:type="dxa"/>
+              <w:left w:w="0" w:type="dxa"/>
+              <w:right w:w="0" w:type="dxa"/>
+            </w:tcMar>
+            <w:vAlign w:val="center"/>
+          </w:tcPr>
+          <w:p>
+            <w:pPr>
+              <w:pStyle w:val="Normal"/>
+              <w:jc w:val="left"/>
+              <w:pBdr>
+                <w:bottom w:val="none" w:sz="0" w:space="0" w:color="000000"/>
+                <w:top w:val="none" w:sz="0" w:space="0" w:color="000000"/>
+                <w:left w:val="none" w:sz="0" w:space="0" w:color="000000"/>
+                <w:right w:val="none" w:sz="0" w:space="0" w:color="000000"/>
+              </w:pBdr>
+              <w:spacing w:after="100" w:before="100" w:line="240"/>
+              <w:ind w:firstLine="0" w:left="100" w:right="100"/>
+            </w:pPr>
+            <w:r>
+              <w:rPr>
+                <w:rFonts w:ascii="Arial" w:hAnsi="Arial" w:eastAsia="Arial" w:cs="Arial"/>
+                <w:i w:val="false"/>
+                <w:b w:val="false"/>
+                <w:u w:val="none"/>
+                <w:sz w:val="22"/>
+                <w:szCs w:val="22"/>
+                <w:color w:val="000000"/>
+              </w:rPr>
+              <w:t xml:space="preserve">1999</w:t>
+            </w:r>
+          </w:p>
+        </w:tc>
+        <w:tc>
+          <w:tcPr>
+            <w:tcBorders>
+              <w:bottom w:val="none" w:sz="0" w:space="0" w:color="000000"/>
+              <w:top w:val="none" w:sz="0" w:space="0" w:color="000000"/>
+              <w:left w:val="none" w:sz="0" w:space="0" w:color="000000"/>
+              <w:right w:val="none" w:sz="0" w:space="0" w:color="000000"/>
+            </w:tcBorders>
+            <w:shd w:val="clear" w:color="auto" w:fill="FFFFFF"/>
+            <w:tcMar>
+              <w:top w:w="0" w:type="dxa"/>
+              <w:bottom w:w="0" w:type="dxa"/>
+              <w:left w:w="0" w:type="dxa"/>
+              <w:right w:w="0" w:type="dxa"/>
+            </w:tcMar>
+            <w:vAlign w:val="center"/>
+          </w:tcPr>
+          <w:p>
+            <w:pPr>
+              <w:pStyle w:val="Normal"/>
+              <w:jc w:val="left"/>
+              <w:pBdr>
+                <w:bottom w:val="none" w:sz="0" w:space="0" w:color="000000"/>
+                <w:top w:val="none" w:sz="0" w:space="0" w:color="000000"/>
+                <w:left w:val="none" w:sz="0" w:space="0" w:color="000000"/>
+                <w:right w:val="none" w:sz="0" w:space="0" w:color="000000"/>
+              </w:pBdr>
+              <w:spacing w:after="100" w:before="100" w:line="240"/>
+              <w:ind w:firstLine="0" w:left="100" w:right="100"/>
+            </w:pPr>
+            <w:r>
+              <w:rPr>
+                <w:rFonts w:ascii="Arial" w:hAnsi="Arial" w:eastAsia="Arial" w:cs="Arial"/>
+                <w:i w:val="false"/>
+                <w:b w:val="false"/>
+                <w:u w:val="none"/>
+                <w:sz w:val="22"/>
+                <w:szCs w:val="22"/>
+                <w:color w:val="000000"/>
+              </w:rPr>
+              <w:t xml:space="preserve">9.33</w:t>
+            </w:r>
+          </w:p>
+        </w:tc>
+        <w:tc>
+          <w:tcPr>
+            <w:tcBorders>
+              <w:bottom w:val="none" w:sz="0" w:space="0" w:color="000000"/>
+              <w:top w:val="none" w:sz="0" w:space="0" w:color="000000"/>
+              <w:left w:val="none" w:sz="0" w:space="0" w:color="000000"/>
+              <w:right w:val="none" w:sz="0" w:space="0" w:color="000000"/>
+            </w:tcBorders>
+            <w:shd w:val="clear" w:color="auto" w:fill="FFFFFF"/>
+            <w:tcMar>
+              <w:top w:w="0" w:type="dxa"/>
+              <w:bottom w:w="0" w:type="dxa"/>
+              <w:left w:w="0" w:type="dxa"/>
+              <w:right w:w="0" w:type="dxa"/>
+            </w:tcMar>
+            <w:vAlign w:val="center"/>
+          </w:tcPr>
+          <w:p>
+            <w:pPr>
+              <w:pStyle w:val="Normal"/>
+              <w:jc w:val="left"/>
+              <w:pBdr>
+                <w:bottom w:val="none" w:sz="0" w:space="0" w:color="000000"/>
+                <w:top w:val="none" w:sz="0" w:space="0" w:color="000000"/>
+                <w:left w:val="none" w:sz="0" w:space="0" w:color="000000"/>
+                <w:right w:val="none" w:sz="0" w:space="0" w:color="000000"/>
+              </w:pBdr>
+              <w:spacing w:after="100" w:before="100" w:line="240"/>
+              <w:ind w:firstLine="0" w:left="100" w:right="100"/>
+            </w:pPr>
+            <w:r>
+              <w:rPr>
+                <w:rFonts w:ascii="Arial" w:hAnsi="Arial" w:eastAsia="Arial" w:cs="Arial"/>
+                <w:i w:val="false"/>
+                <w:b w:val="false"/>
+                <w:u w:val="none"/>
+                <w:sz w:val="22"/>
+                <w:szCs w:val="22"/>
+                <w:color w:val="000000"/>
+              </w:rPr>
+              <w:t xml:space="preserve">1992</w:t>
+            </w:r>
+          </w:p>
+        </w:tc>
+      </w:tr>
+      <w:tr>
+        <w:trPr>
+          <w:trHeight w:val="571" w:hRule="auto"/>
+        </w:trPr>
+        body4
+        <w:tc>
+          <w:tcPr>
+            <w:tcBorders>
+              <w:bottom w:val="single" w:sz="16" w:space="0" w:color="666666"/>
+              <w:top w:val="none" w:sz="0" w:space="0" w:color="000000"/>
+              <w:left w:val="none" w:sz="0" w:space="0" w:color="000000"/>
+              <w:right w:val="none" w:sz="0" w:space="0" w:color="000000"/>
+            </w:tcBorders>
+            <w:shd w:val="clear" w:color="auto" w:fill="FFFFFF"/>
+            <w:tcMar>
+              <w:top w:w="0" w:type="dxa"/>
+              <w:bottom w:w="0" w:type="dxa"/>
+              <w:left w:w="0" w:type="dxa"/>
+              <w:right w:w="0" w:type="dxa"/>
+            </w:tcMar>
+            <w:vAlign w:val="center"/>
+          </w:tcPr>
+          <w:p>
+            <w:pPr>
+              <w:pStyle w:val="Normal"/>
+              <w:jc w:val="left"/>
+              <w:pBdr>
+                <w:bottom w:val="none" w:sz="0" w:space="0" w:color="000000"/>
+                <w:top w:val="none" w:sz="0" w:space="0" w:color="000000"/>
+                <w:left w:val="none" w:sz="0" w:space="0" w:color="000000"/>
+                <w:right w:val="none" w:sz="0" w:space="0" w:color="000000"/>
+              </w:pBdr>
+              <w:spacing w:after="100" w:before="100" w:line="240"/>
+              <w:ind w:firstLine="0" w:left="100" w:right="100"/>
+            </w:pPr>
+            <w:r>
+              <w:rPr>
+                <w:rFonts w:ascii="Arial" w:hAnsi="Arial" w:eastAsia="Arial" w:cs="Arial"/>
+                <w:i w:val="false"/>
+                <w:b w:val="false"/>
+                <w:u w:val="none"/>
+                <w:sz w:val="22"/>
+                <w:szCs w:val="22"/>
+                <w:color w:val="000000"/>
+              </w:rPr>
+              <w:t xml:space="preserve">l1</w:t>
+            </w:r>
+          </w:p>
+        </w:tc>
+        <w:tc>
+          <w:tcPr>
+            <w:tcBorders>
+              <w:bottom w:val="single" w:sz="16" w:space="0" w:color="666666"/>
+              <w:top w:val="none" w:sz="0" w:space="0" w:color="000000"/>
+              <w:left w:val="none" w:sz="0" w:space="0" w:color="000000"/>
+              <w:right w:val="none" w:sz="0" w:space="0" w:color="000000"/>
+            </w:tcBorders>
+            <w:shd w:val="clear" w:color="auto" w:fill="FFFFFF"/>
+            <w:tcMar>
+              <w:top w:w="0" w:type="dxa"/>
+              <w:bottom w:w="0" w:type="dxa"/>
+              <w:left w:w="0" w:type="dxa"/>
+              <w:right w:w="0" w:type="dxa"/>
+            </w:tcMar>
+            <w:vAlign w:val="center"/>
+          </w:tcPr>
+          <w:p>
+            <w:pPr>
+              <w:pStyle w:val="Normal"/>
+              <w:jc w:val="left"/>
+              <w:pBdr>
+                <w:bottom w:val="none" w:sz="0" w:space="0" w:color="000000"/>
+                <w:top w:val="none" w:sz="0" w:space="0" w:color="000000"/>
+                <w:left w:val="none" w:sz="0" w:space="0" w:color="000000"/>
+                <w:right w:val="none" w:sz="0" w:space="0" w:color="000000"/>
+              </w:pBdr>
+              <w:spacing w:after="100" w:before="100" w:line="240"/>
+              <w:ind w:firstLine="0" w:left="100" w:right="100"/>
+            </w:pPr>
+            <w:r>
+              <w:rPr>
+                <w:rFonts w:ascii="Arial" w:hAnsi="Arial" w:eastAsia="Arial" w:cs="Arial"/>
+                <w:i w:val="false"/>
+                <w:b w:val="false"/>
+                <w:u w:val="none"/>
+                <w:sz w:val="22"/>
+                <w:szCs w:val="22"/>
+                <w:color w:val="000000"/>
+              </w:rPr>
+              <w:t xml:space="preserve">1.8</w:t>
+            </w:r>
+          </w:p>
+        </w:tc>
+        <w:tc>
+          <w:tcPr>
+            <w:tcBorders>
+              <w:bottom w:val="single" w:sz="16" w:space="0" w:color="666666"/>
+              <w:top w:val="none" w:sz="0" w:space="0" w:color="000000"/>
+              <w:left w:val="none" w:sz="0" w:space="0" w:color="000000"/>
+              <w:right w:val="none" w:sz="0" w:space="0" w:color="000000"/>
+            </w:tcBorders>
+            <w:shd w:val="clear" w:color="auto" w:fill="FFFFFF"/>
+            <w:tcMar>
+              <w:top w:w="0" w:type="dxa"/>
+              <w:bottom w:w="0" w:type="dxa"/>
+              <w:left w:w="0" w:type="dxa"/>
+              <w:right w:w="0" w:type="dxa"/>
+            </w:tcMar>
+            <w:vAlign w:val="center"/>
+          </w:tcPr>
+          <w:p>
+            <w:pPr>
+              <w:pStyle w:val="Normal"/>
+              <w:jc w:val="left"/>
+              <w:pBdr>
+                <w:bottom w:val="none" w:sz="0" w:space="0" w:color="000000"/>
+                <w:top w:val="none" w:sz="0" w:space="0" w:color="000000"/>
+                <w:left w:val="none" w:sz="0" w:space="0" w:color="000000"/>
+                <w:right w:val="none" w:sz="0" w:space="0" w:color="000000"/>
+              </w:pBdr>
+              <w:spacing w:after="100" w:before="100" w:line="240"/>
+              <w:ind w:firstLine="0" w:left="100" w:right="100"/>
+            </w:pPr>
+            <w:r>
+              <w:rPr>
+                <w:rFonts w:ascii="Arial" w:hAnsi="Arial" w:eastAsia="Arial" w:cs="Arial"/>
+                <w:i w:val="false"/>
+                <w:b w:val="false"/>
+                <w:u w:val="none"/>
+                <w:sz w:val="22"/>
+                <w:szCs w:val="22"/>
+                <w:color w:val="000000"/>
+              </w:rPr>
+              <w:t xml:space="preserve">1999</w:t>
+            </w:r>
+          </w:p>
+        </w:tc>
+        <w:tc>
+          <w:tcPr>
+            <w:tcBorders>
+              <w:bottom w:val="single" w:sz="16" w:space="0" w:color="666666"/>
+              <w:top w:val="none" w:sz="0" w:space="0" w:color="000000"/>
+              <w:left w:val="none" w:sz="0" w:space="0" w:color="000000"/>
+              <w:right w:val="none" w:sz="0" w:space="0" w:color="000000"/>
+            </w:tcBorders>
+            <w:shd w:val="clear" w:color="auto" w:fill="FFFFFF"/>
+            <w:tcMar>
+              <w:top w:w="0" w:type="dxa"/>
+              <w:bottom w:w="0" w:type="dxa"/>
+              <w:left w:w="0" w:type="dxa"/>
+              <w:right w:w="0" w:type="dxa"/>
+            </w:tcMar>
+            <w:vAlign w:val="center"/>
+          </w:tcPr>
+          <w:p>
+            <w:pPr>
+              <w:pStyle w:val="Normal"/>
+              <w:jc w:val="left"/>
+              <w:pBdr>
+                <w:bottom w:val="none" w:sz="0" w:space="0" w:color="000000"/>
+                <w:top w:val="none" w:sz="0" w:space="0" w:color="000000"/>
+                <w:left w:val="none" w:sz="0" w:space="0" w:color="000000"/>
+                <w:right w:val="none" w:sz="0" w:space="0" w:color="000000"/>
+              </w:pBdr>
+              <w:spacing w:after="100" w:before="100" w:line="240"/>
+              <w:ind w:firstLine="0" w:left="100" w:right="100"/>
+            </w:pPr>
+            <w:r>
+              <w:rPr>
+                <w:rFonts w:ascii="Arial" w:hAnsi="Arial" w:eastAsia="Arial" w:cs="Arial"/>
+                <w:i w:val="false"/>
+                <w:b w:val="false"/>
+                <w:u w:val="none"/>
+                <w:sz w:val="22"/>
+                <w:szCs w:val="22"/>
+                <w:color w:val="000000"/>
+              </w:rPr>
+              <w:t xml:space="preserve">8.55</w:t>
+            </w:r>
+          </w:p>
+        </w:tc>
+        <w:tc>
+          <w:tcPr>
+            <w:tcBorders>
+              <w:bottom w:val="single" w:sz="16" w:space="0" w:color="666666"/>
+              <w:top w:val="none" w:sz="0" w:space="0" w:color="000000"/>
+              <w:left w:val="none" w:sz="0" w:space="0" w:color="000000"/>
+              <w:right w:val="none" w:sz="0" w:space="0" w:color="000000"/>
+            </w:tcBorders>
+            <w:shd w:val="clear" w:color="auto" w:fill="FFFFFF"/>
+            <w:tcMar>
+              <w:top w:w="0" w:type="dxa"/>
+              <w:bottom w:w="0" w:type="dxa"/>
+              <w:left w:w="0" w:type="dxa"/>
+              <w:right w:w="0" w:type="dxa"/>
+            </w:tcMar>
+            <w:vAlign w:val="center"/>
+          </w:tcPr>
+          <w:p>
+            <w:pPr>
+              <w:pStyle w:val="Normal"/>
+              <w:jc w:val="left"/>
+              <w:pBdr>
+                <w:bottom w:val="none" w:sz="0" w:space="0" w:color="000000"/>
+                <w:top w:val="none" w:sz="0" w:space="0" w:color="000000"/>
+                <w:left w:val="none" w:sz="0" w:space="0" w:color="000000"/>
+                <w:right w:val="none" w:sz="0" w:space="0" w:color="000000"/>
+              </w:pBdr>
+              <w:spacing w:after="100" w:before="100" w:line="240"/>
+              <w:ind w:firstLine="0" w:left="100" w:right="100"/>
+            </w:pPr>
+            <w:r>
+              <w:rPr>
+                <w:rFonts w:ascii="Arial" w:hAnsi="Arial" w:eastAsia="Arial" w:cs="Arial"/>
+                <w:i w:val="false"/>
+                <w:b w:val="false"/>
+                <w:u w:val="none"/>
+                <w:sz w:val="22"/>
+                <w:szCs w:val="22"/>
+                <w:color w:val="000000"/>
+              </w:rPr>
+              <w:t xml:space="preserve">1992</w:t>
+            </w:r>
+          </w:p>
+        </w:tc>
+      </w:tr>
+    </w:tbl>
+    <w:bookmarkEnd w:id="27"/>
+    <w:bookmarkEnd w:id="28"/>
     <w:sectPr>
       <w:pgMar w:header="0" w:bottom="720" w:top="720" w:right="1440" w:left="0" w:footer="0" w:gutter="720"/>
       <w:pgSz w:h="16848" w:w="11952" w:orient="portrait"/>

</xml_diff>